<commit_message>
resume updated+linkedin removed (it has bug)
</commit_message>
<xml_diff>
--- a/assets/Resume.docx
+++ b/assets/Resume.docx
@@ -61,7 +61,27 @@
           <w:rFonts w:eastAsia="Times New Roman"/>
           <w:sz w:val="20"/>
         </w:rPr>
-        <w:t>House A-72, Khayaban-e-Abbasi, Ph 7 D.H.A, Karachi.</w:t>
+        <w:t xml:space="preserve">Contact: </w:t>
+      </w:r>
+      <w:r>
+        <w:rPr>
+          <w:rFonts w:eastAsia="Times New Roman"/>
+          <w:sz w:val="20"/>
+        </w:rPr>
+        <w:t>+92 301-2732226/</w:t>
+      </w:r>
+      <w:r>
+        <w:rPr>
+          <w:sz w:val="20"/>
+        </w:rPr>
+        <w:t xml:space="preserve"> </w:t>
+      </w:r>
+      <w:r>
+        <w:rPr>
+          <w:rFonts w:eastAsia="Times New Roman"/>
+          <w:sz w:val="20"/>
+        </w:rPr>
+        <w:t>+92 21-35244797</w:t>
       </w:r>
       <w:r>
         <w:rPr>
@@ -191,13 +211,22 @@
         </w:rPr>
         <w:t xml:space="preserve">Portfolio: </w:t>
       </w:r>
-      <w:hyperlink r:id="rId10" w:history="1">
+      <w:hyperlink w:history="1">
         <w:r>
           <w:rPr>
             <w:rStyle w:val="Hyperlink"/>
             <w:sz w:val="18"/>
           </w:rPr>
-          <w:t>https://www.pheeca.com</w:t>
+          <w:t>https://ww</w:t>
+        </w:r>
+        <w:bookmarkStart w:id="0" w:name="_GoBack"/>
+        <w:bookmarkEnd w:id="0"/>
+        <w:r>
+          <w:rPr>
+            <w:rStyle w:val="Hyperlink"/>
+            <w:sz w:val="18"/>
+          </w:rPr>
+          <w:t>w.pheeca.com</w:t>
         </w:r>
       </w:hyperlink>
     </w:p>
@@ -208,33 +237,6 @@
           <w:sz w:val="18"/>
         </w:rPr>
       </w:pPr>
-      <w:r>
-        <w:rPr>
-          <w:rFonts w:eastAsia="Times New Roman"/>
-          <w:sz w:val="20"/>
-        </w:rPr>
-        <w:t xml:space="preserve">Contact: </w:t>
-      </w:r>
-      <w:r>
-        <w:rPr>
-          <w:rFonts w:eastAsia="Times New Roman"/>
-          <w:sz w:val="20"/>
-        </w:rPr>
-        <w:t>+92 301-2732226/</w:t>
-      </w:r>
-      <w:r>
-        <w:rPr>
-          <w:sz w:val="20"/>
-        </w:rPr>
-        <w:t xml:space="preserve"> </w:t>
-      </w:r>
-      <w:r>
-        <w:rPr>
-          <w:rFonts w:eastAsia="Times New Roman"/>
-          <w:sz w:val="20"/>
-        </w:rPr>
-        <w:t>+92 21-35244797</w:t>
-      </w:r>
       <w:r>
         <w:rPr>
           <w:sz w:val="18"/>
@@ -290,14 +292,6 @@
         <w:tab/>
       </w:r>
     </w:p>
-    <w:p>
-      <w:pPr>
-        <w:pStyle w:val="NoSpacing"/>
-        <w:rPr>
-          <w:sz w:val="18"/>
-        </w:rPr>
-      </w:pPr>
-    </w:p>
     <w:tbl>
       <w:tblPr>
         <w:tblW w:w="10810" w:type="dxa"/>
@@ -385,13 +379,49 @@
               <w:rPr>
                 <w:sz w:val="20"/>
               </w:rPr>
+              <w:t xml:space="preserve">Self-motivated IT </w:t>
+            </w:r>
+            <w:r>
+              <w:rPr>
+                <w:sz w:val="20"/>
+              </w:rPr>
+              <w:t>g</w:t>
+            </w:r>
+            <w:r>
+              <w:rPr>
+                <w:sz w:val="20"/>
+              </w:rPr>
+              <w:t>raduate</w:t>
+            </w:r>
+            <w:r>
+              <w:rPr>
+                <w:sz w:val="20"/>
+              </w:rPr>
+              <w:t xml:space="preserve"> with </w:t>
+            </w:r>
+            <w:r>
+              <w:rPr>
+                <w:sz w:val="20"/>
+              </w:rPr>
               <w:t>7</w:t>
             </w:r>
             <w:r>
               <w:rPr>
                 <w:sz w:val="20"/>
               </w:rPr>
-              <w:t xml:space="preserve"> Year </w:t>
+              <w:t xml:space="preserve"> Year</w:t>
+            </w:r>
+            <w:r>
+              <w:rPr>
+                <w:sz w:val="20"/>
+              </w:rPr>
+              <w:t>s of</w:t>
+            </w:r>
+            <w:r>
+              <w:rPr>
+                <w:sz w:val="20"/>
+              </w:rPr>
+              <w:t xml:space="preserve"> </w:t>
             </w:r>
             <w:r>
               <w:rPr>
@@ -403,7 +433,31 @@
               <w:rPr>
                 <w:sz w:val="20"/>
               </w:rPr>
-              <w:t>xperience in</w:t>
+              <w:t xml:space="preserve">xperience </w:t>
+            </w:r>
+            <w:r>
+              <w:rPr>
+                <w:sz w:val="20"/>
+              </w:rPr>
+              <w:t xml:space="preserve">as </w:t>
+            </w:r>
+            <w:r>
+              <w:rPr>
+                <w:sz w:val="20"/>
+              </w:rPr>
+              <w:t xml:space="preserve">full-stack </w:t>
+            </w:r>
+            <w:r>
+              <w:rPr>
+                <w:sz w:val="20"/>
+              </w:rPr>
+              <w:t xml:space="preserve">developer </w:t>
+            </w:r>
+            <w:r>
+              <w:rPr>
+                <w:sz w:val="20"/>
+              </w:rPr>
+              <w:t>in</w:t>
             </w:r>
             <w:r>
               <w:rPr>
@@ -427,13 +481,13 @@
               <w:rPr>
                 <w:sz w:val="20"/>
               </w:rPr>
-              <w:t>eb application</w:t>
-            </w:r>
-            <w:r>
-              <w:rPr>
-                <w:sz w:val="20"/>
-              </w:rPr>
-              <w:t xml:space="preserve"> and mobile application;</w:t>
+              <w:t xml:space="preserve">eb </w:t>
+            </w:r>
+            <w:r>
+              <w:rPr>
+                <w:sz w:val="20"/>
+              </w:rPr>
+              <w:t>and mobile application;</w:t>
             </w:r>
             <w:r>
               <w:rPr>
@@ -535,7 +589,80 @@
               <w:rPr>
                 <w:sz w:val="20"/>
               </w:rPr>
-              <w:t xml:space="preserve"> frameworks, databases and best code practices.</w:t>
+              <w:t xml:space="preserve"> frameworks, databases</w:t>
+            </w:r>
+            <w:r>
+              <w:rPr>
+                <w:sz w:val="20"/>
+              </w:rPr>
+              <w:t>, integrating 3</w:t>
+            </w:r>
+            <w:r>
+              <w:rPr>
+                <w:sz w:val="20"/>
+                <w:vertAlign w:val="superscript"/>
+              </w:rPr>
+              <w:t>rd</w:t>
+            </w:r>
+            <w:r>
+              <w:rPr>
+                <w:sz w:val="20"/>
+              </w:rPr>
+              <w:t xml:space="preserve"> party platforms</w:t>
+            </w:r>
+            <w:r>
+              <w:rPr>
+                <w:sz w:val="20"/>
+              </w:rPr>
+              <w:t xml:space="preserve"> and best code practices.</w:t>
+            </w:r>
+            <w:r>
+              <w:rPr>
+                <w:sz w:val="20"/>
+              </w:rPr>
+              <w:t xml:space="preserve"> Exploring</w:t>
+            </w:r>
+            <w:r>
+              <w:rPr>
+                <w:sz w:val="20"/>
+              </w:rPr>
+              <w:t xml:space="preserve"> </w:t>
+            </w:r>
+            <w:r>
+              <w:rPr>
+                <w:sz w:val="20"/>
+              </w:rPr>
+              <w:t xml:space="preserve">world of </w:t>
+            </w:r>
+            <w:r>
+              <w:rPr>
+                <w:sz w:val="20"/>
+              </w:rPr>
+              <w:t xml:space="preserve">deep learning, </w:t>
+            </w:r>
+            <w:r>
+              <w:rPr>
+                <w:sz w:val="20"/>
+              </w:rPr>
+              <w:t>a</w:t>
+            </w:r>
+            <w:r>
+              <w:rPr>
+                <w:sz w:val="20"/>
+              </w:rPr>
+              <w:t xml:space="preserve">rtificial </w:t>
+            </w:r>
+            <w:r>
+              <w:rPr>
+                <w:sz w:val="20"/>
+              </w:rPr>
+              <w:t>i</w:t>
+            </w:r>
+            <w:r>
+              <w:rPr>
+                <w:sz w:val="20"/>
+              </w:rPr>
+              <w:t>ntelligence.</w:t>
             </w:r>
           </w:p>
         </w:tc>
@@ -621,23 +748,61 @@
               <w:rPr>
                 <w:sz w:val="20"/>
               </w:rPr>
-              <w:t>Contour Software</w:t>
-            </w:r>
-            <w:r>
-              <w:rPr>
-                <w:sz w:val="20"/>
+              <w:t xml:space="preserve">Contour </w:t>
+            </w:r>
+            <w:r>
+              <w:rPr>
+                <w:sz w:val="20"/>
+                <w:szCs w:val="20"/>
+              </w:rPr>
+              <w:t>Software, R&amp;D Dep</w:t>
+            </w:r>
+            <w:r>
+              <w:rPr>
+                <w:sz w:val="20"/>
+                <w:szCs w:val="20"/>
+              </w:rPr>
+              <w:t>ar</w:t>
+            </w:r>
+            <w:r>
+              <w:rPr>
+                <w:sz w:val="20"/>
+                <w:szCs w:val="20"/>
+              </w:rPr>
+              <w:t>t</w:t>
+            </w:r>
+            <w:r>
+              <w:rPr>
+                <w:sz w:val="20"/>
+                <w:szCs w:val="20"/>
+              </w:rPr>
+              <w:t>ment</w:t>
+            </w:r>
+            <w:r>
+              <w:rPr>
+                <w:sz w:val="20"/>
+                <w:szCs w:val="20"/>
+              </w:rPr>
+              <w:t xml:space="preserve"> - Constellation Software, Inc.</w:t>
+            </w:r>
+            <w:r>
+              <w:rPr>
+                <w:sz w:val="20"/>
+                <w:szCs w:val="20"/>
               </w:rPr>
               <w:t xml:space="preserve"> </w:t>
             </w:r>
             <w:r>
               <w:rPr>
                 <w:sz w:val="20"/>
-              </w:rPr>
-              <w:t xml:space="preserve">  (December 201</w:t>
-            </w:r>
-            <w:r>
-              <w:rPr>
-                <w:sz w:val="20"/>
+                <w:szCs w:val="20"/>
+              </w:rPr>
+              <w:t xml:space="preserve">  (Dec 201</w:t>
+            </w:r>
+            <w:r>
+              <w:rPr>
+                <w:sz w:val="20"/>
+                <w:szCs w:val="20"/>
               </w:rPr>
               <w:t>7</w:t>
             </w:r>
@@ -651,7 +816,7 @@
               <w:rPr>
                 <w:sz w:val="20"/>
               </w:rPr>
-              <w:t xml:space="preserve"> </w:t>
+              <w:br/>
             </w:r>
             <w:r>
               <w:rPr>
@@ -713,7 +878,19 @@
               <w:rPr>
                 <w:sz w:val="20"/>
               </w:rPr>
-              <w:t>by collaborating with partner companies like Greenstone Systems and Solentra</w:t>
+              <w:t xml:space="preserve">by collaborating with partner companies like </w:t>
+            </w:r>
+            <w:r>
+              <w:rPr>
+                <w:sz w:val="20"/>
+              </w:rPr>
+              <w:t xml:space="preserve">Cultura Technologies, </w:t>
+            </w:r>
+            <w:r>
+              <w:rPr>
+                <w:sz w:val="20"/>
+              </w:rPr>
+              <w:t>Greenstone Systems and Solentra</w:t>
             </w:r>
             <w:r>
               <w:rPr>
@@ -1556,7 +1733,7 @@
               <w:rPr>
                 <w:sz w:val="20"/>
               </w:rPr>
-              <w:t xml:space="preserve"> training other resource</w:t>
+              <w:t xml:space="preserve"> training team members</w:t>
             </w:r>
             <w:r>
               <w:rPr>
@@ -2133,6 +2310,7 @@
               <w:rPr>
                 <w:sz w:val="20"/>
               </w:rPr>
+              <w:lastRenderedPageBreak/>
               <w:t>Agris Sales App – B2B App -https://play.google.com/store/apps/details?id=com.culturatech.agris</w:t>
             </w:r>
             <w:r>
@@ -2155,7 +2333,6 @@
               <w:rPr>
                 <w:sz w:val="20"/>
               </w:rPr>
-              <w:lastRenderedPageBreak/>
               <w:t xml:space="preserve">Agris Warehouseship App </w:t>
             </w:r>
             <w:r>
@@ -2406,19 +2583,7 @@
               <w:rPr>
                 <w:sz w:val="20"/>
               </w:rPr>
-              <w:t>Typescript,</w:t>
-            </w:r>
-            <w:r>
-              <w:rPr>
-                <w:sz w:val="20"/>
-              </w:rPr>
-              <w:t xml:space="preserve"> Lua,</w:t>
-            </w:r>
-            <w:r>
-              <w:rPr>
-                <w:sz w:val="20"/>
-              </w:rPr>
-              <w:t xml:space="preserve"> CSS, HTML</w:t>
+              <w:t>Typescript, CSS, HTML</w:t>
             </w:r>
           </w:p>
           <w:p>
@@ -2446,6 +2611,12 @@
               </w:rPr>
               <w:t>JQuery, jQueryUI, jQuery Mobile, Ajax, XML, JSON</w:t>
             </w:r>
+            <w:r>
+              <w:rPr>
+                <w:sz w:val="20"/>
+              </w:rPr>
+              <w:t>, Kendo UI</w:t>
+            </w:r>
           </w:p>
           <w:p>
             <w:pPr>
@@ -2470,7 +2641,7 @@
               <w:rPr>
                 <w:sz w:val="20"/>
               </w:rPr>
-              <w:t xml:space="preserve">.NET &amp; .NET Core, </w:t>
+              <w:t xml:space="preserve">.NET, </w:t>
             </w:r>
             <w:r>
               <w:rPr>
@@ -2696,7 +2867,21 @@
                 <w:b/>
                 <w:sz w:val="20"/>
               </w:rPr>
-              <w:t>Artificial Intelligence:</w:t>
+              <w:t>Artificial Intelligence</w:t>
+            </w:r>
+            <w:r>
+              <w:rPr>
+                <w:b/>
+                <w:sz w:val="20"/>
+              </w:rPr>
+              <w:t xml:space="preserve"> – Deep Learning</w:t>
+            </w:r>
+            <w:r>
+              <w:rPr>
+                <w:b/>
+                <w:sz w:val="20"/>
+              </w:rPr>
+              <w:t>:</w:t>
             </w:r>
             <w:r>
               <w:rPr>
@@ -2813,16 +2998,7 @@
                 <w:rFonts w:eastAsia="Times New Roman" w:cs="Arial"/>
                 <w:kern w:val="36"/>
               </w:rPr>
-              <w:t>Cer</w:t>
-            </w:r>
-            <w:bookmarkStart w:id="0" w:name="_GoBack"/>
-            <w:bookmarkEnd w:id="0"/>
-            <w:r>
-              <w:rPr>
-                <w:rFonts w:eastAsia="Times New Roman" w:cs="Arial"/>
-                <w:kern w:val="36"/>
-              </w:rPr>
-              <w:t>tifications</w:t>
+              <w:t>Certifications</w:t>
             </w:r>
           </w:p>
         </w:tc>
@@ -7234,7 +7410,6 @@
   <w:style w:type="character" w:default="1" w:styleId="DefaultParagraphFont">
     <w:name w:val="Default Paragraph Font"/>
     <w:uiPriority w:val="1"/>
-    <w:semiHidden/>
     <w:unhideWhenUsed/>
   </w:style>
   <w:style w:type="table" w:default="1" w:styleId="TableNormal">
@@ -7499,6 +7674,18 @@
     <w:name w:val="lt-line-clamp__line"/>
     <w:basedOn w:val="DefaultParagraphFont"/>
     <w:rsid w:val="00A23988"/>
+  </w:style>
+  <w:style w:type="character" w:styleId="FollowedHyperlink">
+    <w:name w:val="FollowedHyperlink"/>
+    <w:basedOn w:val="DefaultParagraphFont"/>
+    <w:uiPriority w:val="99"/>
+    <w:semiHidden/>
+    <w:unhideWhenUsed/>
+    <w:rsid w:val="00DB352F"/>
+    <w:rPr>
+      <w:color w:val="800080" w:themeColor="followedHyperlink"/>
+      <w:u w:val="single"/>
+    </w:rPr>
   </w:style>
 </w:styles>
 </file>
@@ -7791,7 +7978,7 @@
 </file>
 
 <file path=customXml/itemProps1.xml><?xml version="1.0" encoding="utf-8"?>
-<ds:datastoreItem xmlns:ds="http://schemas.openxmlformats.org/officeDocument/2006/customXml" ds:itemID="{F4CE7701-CC69-4E92-8088-9F2B72E0E62A}">
+<ds:datastoreItem xmlns:ds="http://schemas.openxmlformats.org/officeDocument/2006/customXml" ds:itemID="{D5708930-3AC0-42CF-B044-F9F76D0474E6}">
   <ds:schemaRefs>
     <ds:schemaRef ds:uri="http://schemas.openxmlformats.org/officeDocument/2006/bibliography"/>
   </ds:schemaRefs>

</xml_diff>

<commit_message>
resume updated, certifications, portfolio
</commit_message>
<xml_diff>
--- a/assets/Resume.docx
+++ b/assets/Resume.docx
@@ -7,6 +7,7 @@
         <w:pStyle w:val="NoSpacing"/>
         <w:rPr>
           <w:rFonts w:eastAsia="Times New Roman"/>
+          <w:b/>
         </w:rPr>
       </w:pPr>
       <w:r>
@@ -47,6 +48,25 @@
         </w:rPr>
         <w:tab/>
       </w:r>
+      <w:r>
+        <w:rPr>
+          <w:rFonts w:eastAsia="Times New Roman"/>
+          <w:sz w:val="20"/>
+        </w:rPr>
+        <w:t>Linked In:</w:t>
+      </w:r>
+      <w:r>
+        <w:t xml:space="preserve"> </w:t>
+      </w:r>
+      <w:hyperlink r:id="rId8" w:history="1">
+        <w:r>
+          <w:rPr>
+            <w:rStyle w:val="Hyperlink"/>
+            <w:sz w:val="18"/>
+          </w:rPr>
+          <w:t>www.linkedin.com/in/muhammadfaheemkhan</w:t>
+        </w:r>
+      </w:hyperlink>
     </w:p>
     <w:p>
       <w:pPr>
@@ -113,21 +133,17 @@
       </w:r>
       <w:r>
         <w:rPr>
-          <w:rFonts w:eastAsia="Times New Roman"/>
-          <w:sz w:val="20"/>
+          <w:sz w:val="18"/>
         </w:rPr>
-        <w:t>Linked In:</w:t>
+        <w:t xml:space="preserve">Portfolio: </w:t>
       </w:r>
-      <w:r>
-        <w:t xml:space="preserve"> </w:t>
-      </w:r>
-      <w:hyperlink r:id="rId8" w:history="1">
+      <w:hyperlink w:history="1">
         <w:r>
           <w:rPr>
             <w:rStyle w:val="Hyperlink"/>
             <w:sz w:val="18"/>
           </w:rPr>
-          <w:t>www.linkedin.com/in/muhammadfaheemkhan</w:t>
+          <w:t>https://www.pheeca.com</w:t>
         </w:r>
       </w:hyperlink>
     </w:p>
@@ -135,8 +151,10 @@
       <w:pPr>
         <w:pStyle w:val="NoSpacing"/>
         <w:rPr>
-          <w:rFonts w:eastAsia="Times New Roman"/>
-          <w:sz w:val="20"/>
+          <w:color w:val="0000FF" w:themeColor="hyperlink"/>
+          <w:sz w:val="18"/>
+          <w:szCs w:val="18"/>
+          <w:u w:val="single"/>
         </w:rPr>
       </w:pPr>
       <w:r>
@@ -207,28 +225,34 @@
       </w:r>
       <w:r>
         <w:rPr>
+          <w:rFonts w:eastAsia="Times New Roman"/>
           <w:sz w:val="18"/>
+          <w:szCs w:val="18"/>
         </w:rPr>
-        <w:t xml:space="preserve">Portfolio: </w:t>
+        <w:t xml:space="preserve">Github </w:t>
       </w:r>
-      <w:hyperlink w:history="1">
-        <w:r>
-          <w:rPr>
-            <w:rStyle w:val="Hyperlink"/>
-            <w:sz w:val="18"/>
-          </w:rPr>
-          <w:t>https://ww</w:t>
-        </w:r>
-        <w:bookmarkStart w:id="0" w:name="_GoBack"/>
-        <w:bookmarkEnd w:id="0"/>
-        <w:r>
-          <w:rPr>
-            <w:rStyle w:val="Hyperlink"/>
-            <w:sz w:val="18"/>
-          </w:rPr>
-          <w:t>w.pheeca.com</w:t>
-        </w:r>
-      </w:hyperlink>
+      <w:r>
+        <w:rPr>
+          <w:sz w:val="18"/>
+          <w:szCs w:val="18"/>
+        </w:rPr>
+        <w:t xml:space="preserve">Page: </w:t>
+      </w:r>
+      <w:r>
+        <w:rPr>
+          <w:rStyle w:val="Hyperlink"/>
+          <w:sz w:val="18"/>
+          <w:szCs w:val="18"/>
+        </w:rPr>
+        <w:t>https://github.com/pheeca</w:t>
+      </w:r>
+      <w:r>
+        <w:rPr>
+          <w:sz w:val="18"/>
+          <w:szCs w:val="18"/>
+        </w:rPr>
+        <w:t xml:space="preserve"> </w:t>
+      </w:r>
     </w:p>
     <w:p>
       <w:pPr>
@@ -397,13 +421,25 @@
               <w:rPr>
                 <w:sz w:val="20"/>
               </w:rPr>
-              <w:t xml:space="preserve"> with </w:t>
-            </w:r>
-            <w:r>
-              <w:rPr>
-                <w:sz w:val="20"/>
-              </w:rPr>
-              <w:t>7</w:t>
+              <w:t xml:space="preserve"> with</w:t>
+            </w:r>
+            <w:r>
+              <w:rPr>
+                <w:sz w:val="20"/>
+              </w:rPr>
+              <w:t xml:space="preserve"> near</w:t>
+            </w:r>
+            <w:r>
+              <w:rPr>
+                <w:sz w:val="20"/>
+              </w:rPr>
+              <w:t xml:space="preserve"> </w:t>
+            </w:r>
+            <w:r>
+              <w:rPr>
+                <w:sz w:val="20"/>
+              </w:rPr>
+              <w:t>8</w:t>
             </w:r>
             <w:r>
               <w:rPr>
@@ -439,19 +475,7 @@
               <w:rPr>
                 <w:sz w:val="20"/>
               </w:rPr>
-              <w:t xml:space="preserve">as </w:t>
-            </w:r>
-            <w:r>
-              <w:rPr>
-                <w:sz w:val="20"/>
-              </w:rPr>
-              <w:t xml:space="preserve">full-stack </w:t>
-            </w:r>
-            <w:r>
-              <w:rPr>
-                <w:sz w:val="20"/>
-              </w:rPr>
-              <w:t xml:space="preserve">developer </w:t>
+              <w:t xml:space="preserve">as full-stack developer </w:t>
             </w:r>
             <w:r>
               <w:rPr>
@@ -748,110 +772,23 @@
               <w:rPr>
                 <w:sz w:val="20"/>
               </w:rPr>
-              <w:t xml:space="preserve">Contour </w:t>
-            </w:r>
-            <w:r>
-              <w:rPr>
-                <w:sz w:val="20"/>
-                <w:szCs w:val="20"/>
-              </w:rPr>
-              <w:t>Software, R&amp;D Dep</w:t>
-            </w:r>
-            <w:r>
-              <w:rPr>
-                <w:sz w:val="20"/>
-                <w:szCs w:val="20"/>
-              </w:rPr>
-              <w:t>ar</w:t>
-            </w:r>
-            <w:r>
-              <w:rPr>
-                <w:sz w:val="20"/>
-                <w:szCs w:val="20"/>
-              </w:rPr>
-              <w:t>t</w:t>
-            </w:r>
-            <w:r>
-              <w:rPr>
-                <w:sz w:val="20"/>
-                <w:szCs w:val="20"/>
-              </w:rPr>
-              <w:t>ment</w:t>
-            </w:r>
-            <w:r>
-              <w:rPr>
-                <w:sz w:val="20"/>
-                <w:szCs w:val="20"/>
-              </w:rPr>
-              <w:t xml:space="preserve"> - Constellation Software, Inc.</w:t>
-            </w:r>
-            <w:r>
-              <w:rPr>
-                <w:sz w:val="20"/>
-                <w:szCs w:val="20"/>
-              </w:rPr>
-              <w:t xml:space="preserve"> </w:t>
-            </w:r>
-            <w:r>
-              <w:rPr>
-                <w:sz w:val="20"/>
-                <w:szCs w:val="20"/>
-              </w:rPr>
-              <w:t xml:space="preserve">  (Dec 201</w:t>
-            </w:r>
-            <w:r>
-              <w:rPr>
-                <w:sz w:val="20"/>
-                <w:szCs w:val="20"/>
-              </w:rPr>
-              <w:t>7</w:t>
-            </w:r>
-            <w:r>
-              <w:rPr>
-                <w:sz w:val="20"/>
-              </w:rPr>
-              <w:t xml:space="preserve"> – ongoing)</w:t>
-            </w:r>
-            <w:r>
-              <w:rPr>
-                <w:sz w:val="20"/>
-              </w:rPr>
-              <w:br/>
-            </w:r>
-            <w:r>
-              <w:rPr>
-                <w:b/>
-                <w:sz w:val="20"/>
-              </w:rPr>
-              <w:t xml:space="preserve">Software Developer | </w:t>
-            </w:r>
-            <w:r>
-              <w:rPr>
-                <w:b/>
-                <w:sz w:val="20"/>
-              </w:rPr>
-              <w:t>S</w:t>
-            </w:r>
-            <w:r>
-              <w:rPr>
-                <w:b/>
-                <w:sz w:val="20"/>
-              </w:rPr>
-              <w:t>r</w:t>
-            </w:r>
-            <w:r>
-              <w:rPr>
-                <w:b/>
-                <w:sz w:val="20"/>
-              </w:rPr>
-              <w:t>.</w:t>
-            </w:r>
-            <w:r>
-              <w:rPr>
-                <w:b/>
-                <w:sz w:val="20"/>
-              </w:rPr>
-              <w:t xml:space="preserve"> Software Developer</w:t>
+              <w:t>Plan Street Inc. (July 2021 – Ongoing)</w:t>
+            </w:r>
+            <w:bookmarkStart w:id="0" w:name="_GoBack"/>
+            <w:bookmarkEnd w:id="0"/>
+            <w:r>
+              <w:rPr>
+                <w:b/>
+                <w:sz w:val="20"/>
+              </w:rPr>
+              <w:t xml:space="preserve">        </w:t>
+            </w:r>
+            <w:r>
+              <w:rPr>
+                <w:b/>
+                <w:sz w:val="20"/>
+              </w:rPr>
+              <w:t>Sr. Software Developer</w:t>
             </w:r>
           </w:p>
           <w:p>
@@ -866,34 +803,228 @@
               <w:rPr>
                 <w:sz w:val="20"/>
               </w:rPr>
-              <w:t>I worked in team to build B2B various systems of engagements, integrated with the core vertical ERPs</w:t>
-            </w:r>
-            <w:r>
-              <w:rPr>
-                <w:sz w:val="20"/>
+              <w:t>I worked on main B2B SAAS application to revamp legacy code into</w:t>
+            </w:r>
+            <w:r>
+              <w:rPr>
+                <w:sz w:val="20"/>
+              </w:rPr>
+              <w:t xml:space="preserve"> .net</w:t>
+            </w:r>
+            <w:r>
+              <w:rPr>
+                <w:sz w:val="20"/>
+              </w:rPr>
+              <w:t xml:space="preserve"> REST APIs, </w:t>
+            </w:r>
+            <w:r>
+              <w:rPr>
+                <w:sz w:val="20"/>
+              </w:rPr>
+              <w:t xml:space="preserve">designed &amp; </w:t>
+            </w:r>
+            <w:r>
+              <w:rPr>
+                <w:sz w:val="20"/>
+              </w:rPr>
+              <w:t xml:space="preserve">developed new </w:t>
+            </w:r>
+            <w:r>
+              <w:rPr>
+                <w:sz w:val="20"/>
+              </w:rPr>
+              <w:t xml:space="preserve">CRUD and other </w:t>
+            </w:r>
+            <w:r>
+              <w:rPr>
+                <w:sz w:val="20"/>
+              </w:rPr>
+              <w:t xml:space="preserve">business </w:t>
+            </w:r>
+            <w:r>
+              <w:rPr>
+                <w:sz w:val="20"/>
+              </w:rPr>
+              <w:t>features end to end including databases, application and UI. Worked with team to integr</w:t>
+            </w:r>
+            <w:r>
+              <w:rPr>
+                <w:sz w:val="20"/>
+              </w:rPr>
+              <w:t>ate Power BI visualization tool &amp;</w:t>
+            </w:r>
+            <w:r>
+              <w:rPr>
+                <w:sz w:val="20"/>
+              </w:rPr>
+              <w:t xml:space="preserve"> Logic Ap</w:t>
+            </w:r>
+            <w:r>
+              <w:rPr>
+                <w:sz w:val="20"/>
+              </w:rPr>
+              <w:t>ps oversee Azure cloud platform</w:t>
+            </w:r>
+            <w:r>
+              <w:rPr>
+                <w:sz w:val="20"/>
+              </w:rPr>
+              <w:t xml:space="preserve"> including enhancing CI/CD Dev</w:t>
+            </w:r>
+            <w:r>
+              <w:rPr>
+                <w:sz w:val="20"/>
+              </w:rPr>
+              <w:t>O</w:t>
+            </w:r>
+            <w:r>
+              <w:rPr>
+                <w:sz w:val="20"/>
+              </w:rPr>
+              <w:t>ps pipelines, HIPAA compliance</w:t>
+            </w:r>
+            <w:r>
+              <w:rPr>
+                <w:sz w:val="20"/>
+              </w:rPr>
+              <w:t>, and enhanced TLS implementation</w:t>
+            </w:r>
+            <w:r>
+              <w:rPr>
+                <w:sz w:val="20"/>
+              </w:rPr>
+              <w:t xml:space="preserve">. </w:t>
+            </w:r>
+            <w:r>
+              <w:rPr>
+                <w:b/>
+                <w:sz w:val="20"/>
+                <w:u w:val="single"/>
+              </w:rPr>
+              <w:br/>
+            </w:r>
+          </w:p>
+          <w:p>
+            <w:pPr>
+              <w:pStyle w:val="NoSpacing"/>
+              <w:numPr>
+                <w:ilvl w:val="0"/>
+                <w:numId w:val="11"/>
+              </w:numPr>
+              <w:rPr>
+                <w:sz w:val="20"/>
+              </w:rPr>
+            </w:pPr>
+            <w:r>
+              <w:rPr>
+                <w:sz w:val="20"/>
+              </w:rPr>
+              <w:t xml:space="preserve">Contour </w:t>
+            </w:r>
+            <w:r>
+              <w:rPr>
+                <w:sz w:val="20"/>
+                <w:szCs w:val="20"/>
+              </w:rPr>
+              <w:t>Software, R&amp;D Dep</w:t>
+            </w:r>
+            <w:r>
+              <w:rPr>
+                <w:sz w:val="20"/>
+                <w:szCs w:val="20"/>
+              </w:rPr>
+              <w:t>ar</w:t>
+            </w:r>
+            <w:r>
+              <w:rPr>
+                <w:sz w:val="20"/>
+                <w:szCs w:val="20"/>
+              </w:rPr>
+              <w:t>t</w:t>
+            </w:r>
+            <w:r>
+              <w:rPr>
+                <w:sz w:val="20"/>
+                <w:szCs w:val="20"/>
+              </w:rPr>
+              <w:t>ment</w:t>
+            </w:r>
+            <w:r>
+              <w:rPr>
+                <w:sz w:val="20"/>
+                <w:szCs w:val="20"/>
+              </w:rPr>
+              <w:t xml:space="preserve"> - Constellation Software, Inc.</w:t>
+            </w:r>
+            <w:r>
+              <w:rPr>
+                <w:sz w:val="20"/>
+                <w:szCs w:val="20"/>
               </w:rPr>
               <w:t xml:space="preserve"> </w:t>
             </w:r>
             <w:r>
               <w:rPr>
                 <w:sz w:val="20"/>
-              </w:rPr>
-              <w:t xml:space="preserve">by collaborating with partner companies like </w:t>
-            </w:r>
-            <w:r>
-              <w:rPr>
-                <w:sz w:val="20"/>
-              </w:rPr>
-              <w:t xml:space="preserve">Cultura Technologies, </w:t>
-            </w:r>
-            <w:r>
-              <w:rPr>
-                <w:sz w:val="20"/>
-              </w:rPr>
-              <w:t>Greenstone Systems and Solentra</w:t>
-            </w:r>
-            <w:r>
-              <w:rPr>
+                <w:szCs w:val="20"/>
+              </w:rPr>
+              <w:t xml:space="preserve">  (Dec 201</w:t>
+            </w:r>
+            <w:r>
+              <w:rPr>
+                <w:sz w:val="20"/>
+                <w:szCs w:val="20"/>
+              </w:rPr>
+              <w:t>7</w:t>
+            </w:r>
+            <w:r>
+              <w:rPr>
+                <w:sz w:val="20"/>
+              </w:rPr>
+              <w:t xml:space="preserve"> – </w:t>
+            </w:r>
+            <w:r>
+              <w:rPr>
+                <w:sz w:val="20"/>
+              </w:rPr>
+              <w:t>June 2021</w:t>
+            </w:r>
+            <w:r>
+              <w:rPr>
+                <w:sz w:val="20"/>
+              </w:rPr>
+              <w:t>)</w:t>
+            </w:r>
+            <w:r>
+              <w:rPr>
+                <w:sz w:val="20"/>
+              </w:rPr>
+              <w:br/>
+            </w:r>
+            <w:r>
+              <w:rPr>
+                <w:b/>
+                <w:sz w:val="20"/>
+              </w:rPr>
+              <w:t xml:space="preserve">Software Developer | </w:t>
+            </w:r>
+            <w:r>
+              <w:rPr>
+                <w:b/>
+                <w:sz w:val="20"/>
+              </w:rPr>
+              <w:t>S</w:t>
+            </w:r>
+            <w:r>
+              <w:rPr>
+                <w:b/>
+                <w:sz w:val="20"/>
+              </w:rPr>
+              <w:t>r</w:t>
+            </w:r>
+            <w:r>
+              <w:rPr>
+                <w:b/>
                 <w:sz w:val="20"/>
               </w:rPr>
               <w:t>.</w:t>
@@ -902,77 +1033,8 @@
               <w:rPr>
                 <w:b/>
                 <w:sz w:val="20"/>
-                <w:u w:val="single"/>
-              </w:rPr>
-              <w:br/>
-            </w:r>
-            <w:r>
-              <w:rPr>
-                <w:b/>
-                <w:sz w:val="20"/>
-                <w:u w:val="single"/>
-              </w:rPr>
-              <w:t>Agris Sales :</w:t>
-            </w:r>
-            <w:r>
-              <w:rPr>
-                <w:sz w:val="20"/>
-              </w:rPr>
-              <w:t xml:space="preserve"> </w:t>
-            </w:r>
-            <w:r>
-              <w:rPr>
-                <w:sz w:val="20"/>
-              </w:rPr>
-              <w:t>Worked</w:t>
-            </w:r>
-            <w:r>
-              <w:rPr>
-                <w:sz w:val="20"/>
-              </w:rPr>
-              <w:t xml:space="preserve"> with system architect </w:t>
-            </w:r>
-            <w:r>
-              <w:rPr>
-                <w:sz w:val="20"/>
-              </w:rPr>
-              <w:t>and</w:t>
-            </w:r>
-            <w:r>
-              <w:rPr>
-                <w:sz w:val="20"/>
-              </w:rPr>
-              <w:t xml:space="preserve"> team to</w:t>
-            </w:r>
-            <w:r>
-              <w:rPr>
-                <w:sz w:val="20"/>
-              </w:rPr>
-              <w:t xml:space="preserve"> developed backend </w:t>
-            </w:r>
-            <w:r>
-              <w:rPr>
-                <w:sz w:val="20"/>
-              </w:rPr>
-              <w:t>API</w:t>
-            </w:r>
-            <w:r>
-              <w:rPr>
-                <w:sz w:val="20"/>
-              </w:rPr>
-              <w:t>s, design and developed database</w:t>
-            </w:r>
-            <w:r>
-              <w:rPr>
-                <w:sz w:val="20"/>
-              </w:rPr>
-              <w:t xml:space="preserve">. Also worked </w:t>
-            </w:r>
-            <w:r>
-              <w:rPr>
-                <w:sz w:val="20"/>
-              </w:rPr>
-              <w:t>on mobile front end.</w:t>
+              </w:rPr>
+              <w:t xml:space="preserve"> Software Developer</w:t>
             </w:r>
           </w:p>
           <w:p>
@@ -985,23 +1047,46 @@
             </w:pPr>
             <w:r>
               <w:rPr>
+                <w:sz w:val="20"/>
+              </w:rPr>
+              <w:t>I worked in team to build B2B various systems of engagements, integrated with the core vertical ERPs</w:t>
+            </w:r>
+            <w:r>
+              <w:rPr>
+                <w:sz w:val="20"/>
+              </w:rPr>
+              <w:t xml:space="preserve"> </w:t>
+            </w:r>
+            <w:r>
+              <w:rPr>
+                <w:sz w:val="20"/>
+              </w:rPr>
+              <w:t xml:space="preserve">by collaborating with partner companies like </w:t>
+            </w:r>
+            <w:r>
+              <w:rPr>
+                <w:sz w:val="20"/>
+              </w:rPr>
+              <w:t xml:space="preserve">Cultura Technologies, </w:t>
+            </w:r>
+            <w:r>
+              <w:rPr>
+                <w:sz w:val="20"/>
+              </w:rPr>
+              <w:t>Greenstone Systems and Solentra</w:t>
+            </w:r>
+            <w:r>
+              <w:rPr>
+                <w:sz w:val="20"/>
+              </w:rPr>
+              <w:t>.</w:t>
+            </w:r>
+            <w:r>
+              <w:rPr>
                 <w:b/>
                 <w:sz w:val="20"/>
                 <w:u w:val="single"/>
               </w:rPr>
-              <w:t>Agris Sales Review:</w:t>
-            </w:r>
-            <w:r>
-              <w:rPr>
-                <w:sz w:val="20"/>
-              </w:rPr>
-              <w:t xml:space="preserve"> Architect system and developed backend APIs, design and developed database, and Integrated it with a vertical ERP.</w:t>
-            </w:r>
-            <w:r>
-              <w:rPr>
-                <w:b/>
-                <w:sz w:val="20"/>
-              </w:rPr>
               <w:br/>
             </w:r>
             <w:r>
@@ -1010,11 +1095,10 @@
                 <w:sz w:val="20"/>
                 <w:u w:val="single"/>
               </w:rPr>
-              <w:t>Agent Health:</w:t>
-            </w:r>
-            <w:r>
-              <w:rPr>
-                <w:b/>
+              <w:t>Agris Sales :</w:t>
+            </w:r>
+            <w:r>
+              <w:rPr>
                 <w:sz w:val="20"/>
               </w:rPr>
               <w:t xml:space="preserve"> </w:t>
@@ -1023,7 +1107,31 @@
               <w:rPr>
                 <w:sz w:val="20"/>
               </w:rPr>
-              <w:t xml:space="preserve">I architect this internal system for increasing efficiency of the business workflows. I design, developed and implemented the database, backend </w:t>
+              <w:t>Worked</w:t>
+            </w:r>
+            <w:r>
+              <w:rPr>
+                <w:sz w:val="20"/>
+              </w:rPr>
+              <w:t xml:space="preserve"> with system architect </w:t>
+            </w:r>
+            <w:r>
+              <w:rPr>
+                <w:sz w:val="20"/>
+              </w:rPr>
+              <w:t>and</w:t>
+            </w:r>
+            <w:r>
+              <w:rPr>
+                <w:sz w:val="20"/>
+              </w:rPr>
+              <w:t xml:space="preserve"> team to</w:t>
+            </w:r>
+            <w:r>
+              <w:rPr>
+                <w:sz w:val="20"/>
+              </w:rPr>
+              <w:t xml:space="preserve"> developed backend </w:t>
             </w:r>
             <w:r>
               <w:rPr>
@@ -1035,147 +1143,19 @@
               <w:rPr>
                 <w:sz w:val="20"/>
               </w:rPr>
-              <w:t>s and UI</w:t>
-            </w:r>
-            <w:r>
-              <w:rPr>
-                <w:sz w:val="20"/>
-              </w:rPr>
-              <w:t>.</w:t>
-            </w:r>
-            <w:r>
-              <w:rPr>
-                <w:sz w:val="20"/>
-              </w:rPr>
-              <w:t xml:space="preserve"> </w:t>
-            </w:r>
-            <w:r>
-              <w:rPr>
-                <w:b/>
-                <w:sz w:val="20"/>
-              </w:rPr>
-              <w:br/>
-            </w:r>
-            <w:r>
-              <w:rPr>
-                <w:b/>
-                <w:sz w:val="20"/>
-                <w:u w:val="single"/>
-              </w:rPr>
-              <w:t>Action List:</w:t>
-            </w:r>
-            <w:r>
-              <w:rPr>
-                <w:sz w:val="20"/>
-              </w:rPr>
-              <w:t xml:space="preserve"> </w:t>
-            </w:r>
-            <w:r>
-              <w:rPr>
-                <w:sz w:val="20"/>
-              </w:rPr>
-              <w:t>D</w:t>
-            </w:r>
-            <w:r>
-              <w:rPr>
-                <w:sz w:val="20"/>
-              </w:rPr>
-              <w:t xml:space="preserve">eveloped backend </w:t>
-            </w:r>
-            <w:r>
-              <w:rPr>
-                <w:sz w:val="20"/>
-              </w:rPr>
-              <w:t>API</w:t>
-            </w:r>
-            <w:r>
-              <w:rPr>
-                <w:sz w:val="20"/>
-              </w:rPr>
               <w:t>s, design and developed database</w:t>
             </w:r>
             <w:r>
               <w:rPr>
                 <w:sz w:val="20"/>
               </w:rPr>
-              <w:t xml:space="preserve"> and</w:t>
-            </w:r>
-            <w:r>
-              <w:rPr>
-                <w:sz w:val="20"/>
-              </w:rPr>
-              <w:t xml:space="preserve"> collaborate with the front end team in their implementation of the system.</w:t>
-            </w:r>
-            <w:r>
-              <w:rPr>
-                <w:sz w:val="20"/>
-              </w:rPr>
-              <w:t xml:space="preserve"> </w:t>
-            </w:r>
-            <w:r>
-              <w:rPr>
-                <w:b/>
-                <w:sz w:val="20"/>
-                <w:u w:val="single"/>
-              </w:rPr>
-              <w:br/>
-            </w:r>
-            <w:r>
-              <w:rPr>
-                <w:b/>
-                <w:sz w:val="20"/>
-                <w:u w:val="single"/>
-              </w:rPr>
-              <w:t>Agris Warehouse</w:t>
-            </w:r>
-            <w:r>
-              <w:rPr>
-                <w:b/>
-                <w:sz w:val="20"/>
-              </w:rPr>
-              <w:t xml:space="preserve">: </w:t>
-            </w:r>
-            <w:r>
-              <w:rPr>
-                <w:sz w:val="20"/>
-              </w:rPr>
-              <w:t>D</w:t>
-            </w:r>
-            <w:r>
-              <w:rPr>
-                <w:sz w:val="20"/>
-              </w:rPr>
-              <w:t xml:space="preserve">eveloped backend </w:t>
-            </w:r>
-            <w:r>
-              <w:rPr>
-                <w:sz w:val="20"/>
-              </w:rPr>
-              <w:t>API</w:t>
-            </w:r>
-            <w:r>
-              <w:rPr>
-                <w:sz w:val="20"/>
-              </w:rPr>
-              <w:t>s a</w:t>
-            </w:r>
-            <w:r>
-              <w:rPr>
-                <w:sz w:val="20"/>
-              </w:rPr>
-              <w:t>nd</w:t>
-            </w:r>
-            <w:r>
-              <w:rPr>
-                <w:sz w:val="20"/>
-              </w:rPr>
-              <w:t xml:space="preserve"> front end of mobile app</w:t>
-            </w:r>
-            <w:r>
-              <w:rPr>
-                <w:sz w:val="20"/>
-              </w:rPr>
-              <w:t xml:space="preserve">. </w:t>
+              <w:t xml:space="preserve">. Also worked </w:t>
+            </w:r>
+            <w:r>
+              <w:rPr>
+                <w:sz w:val="20"/>
+              </w:rPr>
+              <w:t>on mobile front end.</w:t>
             </w:r>
           </w:p>
           <w:p>
@@ -1192,7 +1172,20 @@
                 <w:sz w:val="20"/>
                 <w:u w:val="single"/>
               </w:rPr>
-              <w:t>Arthur Optimus</w:t>
+              <w:t>Agris Sales Review:</w:t>
+            </w:r>
+            <w:r>
+              <w:rPr>
+                <w:sz w:val="20"/>
+              </w:rPr>
+              <w:t xml:space="preserve"> Architect system and developed backend APIs, design and developed database, and Integrated it with a vertical ERP.</w:t>
+            </w:r>
+            <w:r>
+              <w:rPr>
+                <w:b/>
+                <w:sz w:val="20"/>
+              </w:rPr>
+              <w:br/>
             </w:r>
             <w:r>
               <w:rPr>
@@ -1200,6 +1193,129 @@
                 <w:sz w:val="20"/>
                 <w:u w:val="single"/>
               </w:rPr>
+              <w:t>Agent Health:</w:t>
+            </w:r>
+            <w:r>
+              <w:rPr>
+                <w:b/>
+                <w:sz w:val="20"/>
+              </w:rPr>
+              <w:t xml:space="preserve"> </w:t>
+            </w:r>
+            <w:r>
+              <w:rPr>
+                <w:sz w:val="20"/>
+              </w:rPr>
+              <w:t xml:space="preserve">I architect this internal system for increasing efficiency of the business workflows. I design, developed and implemented the database, backend </w:t>
+            </w:r>
+            <w:r>
+              <w:rPr>
+                <w:sz w:val="20"/>
+              </w:rPr>
+              <w:t>API</w:t>
+            </w:r>
+            <w:r>
+              <w:rPr>
+                <w:sz w:val="20"/>
+              </w:rPr>
+              <w:t>s and UI</w:t>
+            </w:r>
+            <w:r>
+              <w:rPr>
+                <w:sz w:val="20"/>
+              </w:rPr>
+              <w:t>.</w:t>
+            </w:r>
+            <w:r>
+              <w:rPr>
+                <w:sz w:val="20"/>
+              </w:rPr>
+              <w:t xml:space="preserve"> </w:t>
+            </w:r>
+            <w:r>
+              <w:rPr>
+                <w:b/>
+                <w:sz w:val="20"/>
+              </w:rPr>
+              <w:br/>
+            </w:r>
+            <w:r>
+              <w:rPr>
+                <w:b/>
+                <w:sz w:val="20"/>
+                <w:u w:val="single"/>
+              </w:rPr>
+              <w:t>Action List:</w:t>
+            </w:r>
+            <w:r>
+              <w:rPr>
+                <w:sz w:val="20"/>
+              </w:rPr>
+              <w:t xml:space="preserve"> </w:t>
+            </w:r>
+            <w:r>
+              <w:rPr>
+                <w:sz w:val="20"/>
+              </w:rPr>
+              <w:t>D</w:t>
+            </w:r>
+            <w:r>
+              <w:rPr>
+                <w:sz w:val="20"/>
+              </w:rPr>
+              <w:t xml:space="preserve">eveloped backend </w:t>
+            </w:r>
+            <w:r>
+              <w:rPr>
+                <w:sz w:val="20"/>
+              </w:rPr>
+              <w:t>API</w:t>
+            </w:r>
+            <w:r>
+              <w:rPr>
+                <w:sz w:val="20"/>
+              </w:rPr>
+              <w:t>s, design and developed database</w:t>
+            </w:r>
+            <w:r>
+              <w:rPr>
+                <w:sz w:val="20"/>
+              </w:rPr>
+              <w:t xml:space="preserve"> and</w:t>
+            </w:r>
+            <w:r>
+              <w:rPr>
+                <w:sz w:val="20"/>
+              </w:rPr>
+              <w:t xml:space="preserve"> collaborate with the front end team in their implementation of the system.</w:t>
+            </w:r>
+            <w:r>
+              <w:rPr>
+                <w:sz w:val="20"/>
+              </w:rPr>
+              <w:t xml:space="preserve"> </w:t>
+            </w:r>
+            <w:r>
+              <w:rPr>
+                <w:b/>
+                <w:sz w:val="20"/>
+                <w:u w:val="single"/>
+              </w:rPr>
+              <w:br/>
+            </w:r>
+            <w:r>
+              <w:rPr>
+                <w:b/>
+                <w:sz w:val="20"/>
+                <w:u w:val="single"/>
+              </w:rPr>
+              <w:t>Agris Warehouse</w:t>
+            </w:r>
+            <w:r>
+              <w:rPr>
+                <w:b/>
+                <w:sz w:val="20"/>
+              </w:rPr>
               <w:t xml:space="preserve">: </w:t>
             </w:r>
             <w:r>
@@ -1218,148 +1334,31 @@
               <w:rPr>
                 <w:sz w:val="20"/>
               </w:rPr>
-              <w:t xml:space="preserve">.net </w:t>
-            </w:r>
-            <w:r>
-              <w:rPr>
-                <w:sz w:val="20"/>
-              </w:rPr>
               <w:t>API</w:t>
             </w:r>
             <w:r>
               <w:rPr>
                 <w:sz w:val="20"/>
               </w:rPr>
-              <w:t>s and integrat</w:t>
-            </w:r>
-            <w:r>
-              <w:rPr>
-                <w:sz w:val="20"/>
-              </w:rPr>
-              <w:t>ed</w:t>
-            </w:r>
-            <w:r>
-              <w:rPr>
-                <w:sz w:val="20"/>
-              </w:rPr>
-              <w:t xml:space="preserve"> with vertical ERP.</w:t>
-            </w:r>
-            <w:r>
-              <w:rPr>
-                <w:sz w:val="20"/>
-              </w:rPr>
-              <w:t xml:space="preserve"> </w:t>
-            </w:r>
-            <w:r>
-              <w:rPr>
-                <w:sz w:val="20"/>
-              </w:rPr>
-              <w:br/>
-            </w:r>
-            <w:r>
-              <w:rPr>
-                <w:b/>
-                <w:sz w:val="20"/>
-                <w:u w:val="single"/>
-              </w:rPr>
-              <w:t>E</w:t>
-            </w:r>
-            <w:r>
-              <w:rPr>
-                <w:b/>
-                <w:sz w:val="20"/>
-                <w:u w:val="single"/>
-              </w:rPr>
-              <w:t>Signature</w:t>
-            </w:r>
-            <w:r>
-              <w:rPr>
-                <w:b/>
-                <w:sz w:val="20"/>
-                <w:u w:val="single"/>
-              </w:rPr>
-              <w:t>:</w:t>
-            </w:r>
-            <w:r>
-              <w:rPr>
-                <w:b/>
-                <w:sz w:val="20"/>
-                <w:u w:val="single"/>
-              </w:rPr>
-              <w:t xml:space="preserve"> </w:t>
-            </w:r>
-            <w:r>
-              <w:rPr>
-                <w:sz w:val="20"/>
-              </w:rPr>
-              <w:t>W</w:t>
-            </w:r>
-            <w:r>
-              <w:rPr>
-                <w:sz w:val="20"/>
-              </w:rPr>
-              <w:t xml:space="preserve">orked closely with the architect to implement agent behind firewall to support real-time communication. </w:t>
-            </w:r>
-            <w:r>
-              <w:rPr>
-                <w:sz w:val="20"/>
-              </w:rPr>
-              <w:t>C</w:t>
-            </w:r>
-            <w:r>
-              <w:rPr>
-                <w:sz w:val="20"/>
-              </w:rPr>
-              <w:t xml:space="preserve">ollaborated with team </w:t>
-            </w:r>
-            <w:r>
-              <w:rPr>
-                <w:sz w:val="20"/>
-              </w:rPr>
-              <w:t>on</w:t>
-            </w:r>
-            <w:r>
-              <w:rPr>
-                <w:sz w:val="20"/>
-              </w:rPr>
-              <w:t xml:space="preserve"> implementation of database, backend A</w:t>
-            </w:r>
-            <w:r>
-              <w:rPr>
-                <w:sz w:val="20"/>
-              </w:rPr>
-              <w:t>PI</w:t>
-            </w:r>
-            <w:r>
-              <w:rPr>
-                <w:sz w:val="20"/>
-              </w:rPr>
-              <w:t>s, database and integration of 3</w:t>
-            </w:r>
-            <w:r>
-              <w:rPr>
-                <w:sz w:val="20"/>
-                <w:vertAlign w:val="superscript"/>
-              </w:rPr>
-              <w:t>rd</w:t>
-            </w:r>
-            <w:r>
-              <w:rPr>
-                <w:sz w:val="20"/>
-              </w:rPr>
-              <w:t xml:space="preserve"> Party solution</w:t>
-            </w:r>
-            <w:r>
-              <w:rPr>
-                <w:sz w:val="20"/>
-              </w:rPr>
-              <w:t>s</w:t>
-            </w:r>
-            <w:r>
-              <w:rPr>
-                <w:sz w:val="20"/>
-              </w:rPr>
-              <w:t>.</w:t>
+              <w:t>s a</w:t>
+            </w:r>
+            <w:r>
+              <w:rPr>
+                <w:sz w:val="20"/>
+              </w:rPr>
+              <w:t>nd</w:t>
+            </w:r>
+            <w:r>
+              <w:rPr>
+                <w:sz w:val="20"/>
+              </w:rPr>
+              <w:t xml:space="preserve"> front end of mobile app</w:t>
+            </w:r>
+            <w:r>
+              <w:rPr>
+                <w:sz w:val="20"/>
+              </w:rPr>
+              <w:t xml:space="preserve">. </w:t>
             </w:r>
           </w:p>
           <w:p>
@@ -1376,6 +1375,190 @@
                 <w:sz w:val="20"/>
                 <w:u w:val="single"/>
               </w:rPr>
+              <w:t>Arthur Optimus</w:t>
+            </w:r>
+            <w:r>
+              <w:rPr>
+                <w:b/>
+                <w:sz w:val="20"/>
+                <w:u w:val="single"/>
+              </w:rPr>
+              <w:t xml:space="preserve">: </w:t>
+            </w:r>
+            <w:r>
+              <w:rPr>
+                <w:sz w:val="20"/>
+              </w:rPr>
+              <w:t>D</w:t>
+            </w:r>
+            <w:r>
+              <w:rPr>
+                <w:sz w:val="20"/>
+              </w:rPr>
+              <w:t xml:space="preserve">eveloped backend </w:t>
+            </w:r>
+            <w:r>
+              <w:rPr>
+                <w:sz w:val="20"/>
+              </w:rPr>
+              <w:t xml:space="preserve">.net </w:t>
+            </w:r>
+            <w:r>
+              <w:rPr>
+                <w:sz w:val="20"/>
+              </w:rPr>
+              <w:t>API</w:t>
+            </w:r>
+            <w:r>
+              <w:rPr>
+                <w:sz w:val="20"/>
+              </w:rPr>
+              <w:t>s and integrat</w:t>
+            </w:r>
+            <w:r>
+              <w:rPr>
+                <w:sz w:val="20"/>
+              </w:rPr>
+              <w:t>ed</w:t>
+            </w:r>
+            <w:r>
+              <w:rPr>
+                <w:sz w:val="20"/>
+              </w:rPr>
+              <w:t xml:space="preserve"> with vertical ERP.</w:t>
+            </w:r>
+            <w:r>
+              <w:rPr>
+                <w:sz w:val="20"/>
+              </w:rPr>
+              <w:t xml:space="preserve"> </w:t>
+            </w:r>
+            <w:r>
+              <w:rPr>
+                <w:sz w:val="20"/>
+              </w:rPr>
+              <w:br/>
+            </w:r>
+            <w:r>
+              <w:rPr>
+                <w:b/>
+                <w:sz w:val="20"/>
+                <w:u w:val="single"/>
+              </w:rPr>
+              <w:t>E</w:t>
+            </w:r>
+            <w:r>
+              <w:rPr>
+                <w:b/>
+                <w:sz w:val="20"/>
+                <w:u w:val="single"/>
+              </w:rPr>
+              <w:t>Signature</w:t>
+            </w:r>
+            <w:r>
+              <w:rPr>
+                <w:b/>
+                <w:sz w:val="20"/>
+                <w:u w:val="single"/>
+              </w:rPr>
+              <w:t>:</w:t>
+            </w:r>
+            <w:r>
+              <w:rPr>
+                <w:b/>
+                <w:sz w:val="20"/>
+                <w:u w:val="single"/>
+              </w:rPr>
+              <w:t xml:space="preserve"> </w:t>
+            </w:r>
+            <w:r>
+              <w:rPr>
+                <w:sz w:val="20"/>
+              </w:rPr>
+              <w:t>W</w:t>
+            </w:r>
+            <w:r>
+              <w:rPr>
+                <w:sz w:val="20"/>
+              </w:rPr>
+              <w:t xml:space="preserve">orked closely with the architect to implement agent behind firewall to support real-time communication. </w:t>
+            </w:r>
+            <w:r>
+              <w:rPr>
+                <w:sz w:val="20"/>
+              </w:rPr>
+              <w:t>C</w:t>
+            </w:r>
+            <w:r>
+              <w:rPr>
+                <w:sz w:val="20"/>
+              </w:rPr>
+              <w:t xml:space="preserve">ollaborated with team </w:t>
+            </w:r>
+            <w:r>
+              <w:rPr>
+                <w:sz w:val="20"/>
+              </w:rPr>
+              <w:t>on</w:t>
+            </w:r>
+            <w:r>
+              <w:rPr>
+                <w:sz w:val="20"/>
+              </w:rPr>
+              <w:t xml:space="preserve"> implementation of database, backend A</w:t>
+            </w:r>
+            <w:r>
+              <w:rPr>
+                <w:sz w:val="20"/>
+              </w:rPr>
+              <w:t>PI</w:t>
+            </w:r>
+            <w:r>
+              <w:rPr>
+                <w:sz w:val="20"/>
+              </w:rPr>
+              <w:t>s, database and integration of 3</w:t>
+            </w:r>
+            <w:r>
+              <w:rPr>
+                <w:sz w:val="20"/>
+                <w:vertAlign w:val="superscript"/>
+              </w:rPr>
+              <w:t>rd</w:t>
+            </w:r>
+            <w:r>
+              <w:rPr>
+                <w:sz w:val="20"/>
+              </w:rPr>
+              <w:t xml:space="preserve"> Party solution</w:t>
+            </w:r>
+            <w:r>
+              <w:rPr>
+                <w:sz w:val="20"/>
+              </w:rPr>
+              <w:t>s</w:t>
+            </w:r>
+            <w:r>
+              <w:rPr>
+                <w:sz w:val="20"/>
+              </w:rPr>
+              <w:t>.</w:t>
+            </w:r>
+          </w:p>
+          <w:p>
+            <w:pPr>
+              <w:pStyle w:val="NoSpacing"/>
+              <w:ind w:left="486"/>
+              <w:rPr>
+                <w:sz w:val="20"/>
+              </w:rPr>
+            </w:pPr>
+            <w:r>
+              <w:rPr>
+                <w:b/>
+                <w:sz w:val="20"/>
+                <w:u w:val="single"/>
+              </w:rPr>
               <w:t>M</w:t>
             </w:r>
             <w:r>
@@ -1434,7 +1617,29 @@
                 <w:bdr w:val="none" w:sz="0" w:space="0" w:color="auto" w:frame="1"/>
                 <w:shd w:val="clear" w:color="auto" w:fill="FFFFFF"/>
               </w:rPr>
-              <w:t>its</w:t>
+              <w:t>it</w:t>
+            </w:r>
+            <w:r>
+              <w:rPr>
+                <w:rStyle w:val="lt-line-clampline"/>
+                <w:rFonts w:cstheme="minorHAnsi"/>
+                <w:sz w:val="20"/>
+                <w:szCs w:val="20"/>
+                <w:bdr w:val="none" w:sz="0" w:space="0" w:color="auto" w:frame="1"/>
+                <w:shd w:val="clear" w:color="auto" w:fill="FFFFFF"/>
+              </w:rPr>
+              <w:t>’</w:t>
+            </w:r>
+            <w:r>
+              <w:rPr>
+                <w:rStyle w:val="lt-line-clampline"/>
+                <w:rFonts w:cstheme="minorHAnsi"/>
+                <w:sz w:val="20"/>
+                <w:szCs w:val="20"/>
+                <w:bdr w:val="none" w:sz="0" w:space="0" w:color="auto" w:frame="1"/>
+                <w:shd w:val="clear" w:color="auto" w:fill="FFFFFF"/>
+              </w:rPr>
+              <w:t>s</w:t>
             </w:r>
             <w:r>
               <w:rPr>
@@ -1932,6 +2137,33 @@
                 <w:sz w:val="20"/>
               </w:rPr>
               <w:t>rojects under supervision of senior developers.</w:t>
+            </w:r>
+          </w:p>
+          <w:p>
+            <w:pPr>
+              <w:pStyle w:val="NoSpacing"/>
+              <w:ind w:left="360"/>
+              <w:rPr>
+                <w:sz w:val="20"/>
+              </w:rPr>
+            </w:pPr>
+          </w:p>
+          <w:p>
+            <w:pPr>
+              <w:pStyle w:val="NoSpacing"/>
+              <w:numPr>
+                <w:ilvl w:val="0"/>
+                <w:numId w:val="11"/>
+              </w:numPr>
+              <w:rPr>
+                <w:sz w:val="20"/>
+              </w:rPr>
+            </w:pPr>
+            <w:r>
+              <w:rPr>
+                <w:sz w:val="20"/>
+              </w:rPr>
+              <w:t>Non-Employment Work</w:t>
             </w:r>
           </w:p>
           <w:p>
@@ -2023,6 +2255,7 @@
                 <w:rFonts w:eastAsia="Times New Roman" w:cs="Arial"/>
                 <w:kern w:val="36"/>
               </w:rPr>
+              <w:lastRenderedPageBreak/>
               <w:t>Portfolio</w:t>
             </w:r>
           </w:p>
@@ -2310,7 +2543,6 @@
               <w:rPr>
                 <w:sz w:val="20"/>
               </w:rPr>
-              <w:lastRenderedPageBreak/>
               <w:t>Agris Sales App – B2B App -https://play.google.com/store/apps/details?id=com.culturatech.agris</w:t>
             </w:r>
             <w:r>
@@ -2345,20 +2577,30 @@
               <w:rPr>
                 <w:sz w:val="20"/>
               </w:rPr>
-              <w:t>https://play.google.com/store/a</w:t>
-            </w:r>
-            <w:r>
-              <w:rPr>
-                <w:sz w:val="20"/>
-              </w:rPr>
-              <w:t>pps/details?id=com.culturatech.</w:t>
-            </w:r>
-            <w:r>
-              <w:rPr>
-                <w:sz w:val="20"/>
-              </w:rPr>
-              <w:t>warehouseship</w:t>
-            </w:r>
+              <w:t>https://play.google.com/store/apps/details?id=com.culturatech.warehouseship</w:t>
+            </w:r>
+          </w:p>
+          <w:p>
+            <w:pPr>
+              <w:pStyle w:val="NoSpacing"/>
+              <w:numPr>
+                <w:ilvl w:val="0"/>
+                <w:numId w:val="26"/>
+              </w:numPr>
+              <w:ind w:left="290" w:hanging="344"/>
+            </w:pPr>
+            <w:r>
+              <w:rPr>
+                <w:sz w:val="20"/>
+              </w:rPr>
+              <w:t>Plan street Saas – https://planstreetinc.com</w:t>
+            </w:r>
+          </w:p>
+          <w:p>
+            <w:pPr>
+              <w:pStyle w:val="NoSpacing"/>
+              <w:ind w:left="290"/>
+            </w:pPr>
           </w:p>
         </w:tc>
       </w:tr>
@@ -2401,7 +2643,6 @@
                 <w:rFonts w:eastAsia="Times New Roman" w:cs="Arial"/>
                 <w:kern w:val="36"/>
               </w:rPr>
-              <w:lastRenderedPageBreak/>
               <w:t>Education</w:t>
             </w:r>
           </w:p>
@@ -2698,6 +2939,7 @@
                 <w:numId w:val="11"/>
               </w:numPr>
               <w:rPr>
+                <w:b/>
                 <w:sz w:val="20"/>
               </w:rPr>
             </w:pPr>
@@ -2732,13 +2974,13 @@
                 <w:b/>
                 <w:sz w:val="20"/>
               </w:rPr>
-              <w:t xml:space="preserve">Meta-Programming: </w:t>
-            </w:r>
-            <w:r>
-              <w:rPr>
-                <w:sz w:val="20"/>
-              </w:rPr>
-              <w:t>T4 Framework, Roslyn Compiler Framework</w:t>
+              <w:t>ORM:</w:t>
+            </w:r>
+            <w:r>
+              <w:rPr>
+                <w:sz w:val="20"/>
+              </w:rPr>
+              <w:t xml:space="preserve"> Entity Framework, Linq-To-Sql</w:t>
             </w:r>
           </w:p>
           <w:p>
@@ -2749,7 +2991,6 @@
                 <w:numId w:val="11"/>
               </w:numPr>
               <w:rPr>
-                <w:b/>
                 <w:sz w:val="20"/>
               </w:rPr>
             </w:pPr>
@@ -2758,13 +2999,13 @@
                 <w:b/>
                 <w:sz w:val="20"/>
               </w:rPr>
-              <w:t>ORM:</w:t>
-            </w:r>
-            <w:r>
-              <w:rPr>
-                <w:sz w:val="20"/>
-              </w:rPr>
-              <w:t xml:space="preserve"> Entity Framework, Linq-To-Sql</w:t>
+              <w:t xml:space="preserve">Front End Frameworks: </w:t>
+            </w:r>
+            <w:r>
+              <w:rPr>
+                <w:sz w:val="20"/>
+              </w:rPr>
+              <w:t>Bootstrap Framework, Flexbox Grid, Material-UI, ReactJs, AngularJS, Vuetify (VueJs Framework)</w:t>
             </w:r>
           </w:p>
           <w:p>
@@ -2775,6 +3016,7 @@
                 <w:numId w:val="11"/>
               </w:numPr>
               <w:rPr>
+                <w:b/>
                 <w:sz w:val="20"/>
               </w:rPr>
             </w:pPr>
@@ -2783,13 +3025,32 @@
                 <w:b/>
                 <w:sz w:val="20"/>
               </w:rPr>
-              <w:t xml:space="preserve">Front End Frameworks: </w:t>
-            </w:r>
-            <w:r>
-              <w:rPr>
-                <w:sz w:val="20"/>
-              </w:rPr>
-              <w:t>Bootstrap Framework, Flexbox Grid, Material-UI, ReactJs, AngularJS, Vuetify (VueJs Framework)</w:t>
+              <w:t xml:space="preserve">Version Control: </w:t>
+            </w:r>
+            <w:r>
+              <w:rPr>
+                <w:sz w:val="20"/>
+              </w:rPr>
+              <w:t>Team Foundation</w:t>
+            </w:r>
+            <w:r>
+              <w:rPr>
+                <w:sz w:val="20"/>
+              </w:rPr>
+              <w:t>, Azure DevOps</w:t>
+            </w:r>
+            <w:r>
+              <w:rPr>
+                <w:sz w:val="20"/>
+              </w:rPr>
+              <w:t>, GIT</w:t>
+            </w:r>
+            <w:r>
+              <w:rPr>
+                <w:b/>
+                <w:sz w:val="20"/>
+              </w:rPr>
+              <w:t xml:space="preserve"> </w:t>
             </w:r>
           </w:p>
           <w:p>
@@ -2800,7 +3061,6 @@
                 <w:numId w:val="11"/>
               </w:numPr>
               <w:rPr>
-                <w:b/>
                 <w:sz w:val="20"/>
               </w:rPr>
             </w:pPr>
@@ -2809,20 +3069,13 @@
                 <w:b/>
                 <w:sz w:val="20"/>
               </w:rPr>
-              <w:t xml:space="preserve">Version Control: </w:t>
-            </w:r>
-            <w:r>
-              <w:rPr>
-                <w:sz w:val="20"/>
-              </w:rPr>
-              <w:t>Team Foundation, GIT</w:t>
-            </w:r>
-            <w:r>
-              <w:rPr>
-                <w:b/>
-                <w:sz w:val="20"/>
-              </w:rPr>
-              <w:t xml:space="preserve"> </w:t>
+              <w:t xml:space="preserve">Reporting: </w:t>
+            </w:r>
+            <w:r>
+              <w:rPr>
+                <w:sz w:val="20"/>
+              </w:rPr>
+              <w:t>RazorPdf Reporting</w:t>
             </w:r>
           </w:p>
           <w:p>
@@ -2833,6 +3086,7 @@
                 <w:numId w:val="11"/>
               </w:numPr>
               <w:rPr>
+                <w:b/>
                 <w:sz w:val="20"/>
               </w:rPr>
             </w:pPr>
@@ -2841,13 +3095,27 @@
                 <w:b/>
                 <w:sz w:val="20"/>
               </w:rPr>
-              <w:t xml:space="preserve">Reporting: </w:t>
-            </w:r>
-            <w:r>
-              <w:rPr>
-                <w:sz w:val="20"/>
-              </w:rPr>
-              <w:t>RazorPdf Reporting</w:t>
+              <w:t>Artificial Intelligence</w:t>
+            </w:r>
+            <w:r>
+              <w:rPr>
+                <w:b/>
+                <w:sz w:val="20"/>
+              </w:rPr>
+              <w:t xml:space="preserve"> – Deep Learning</w:t>
+            </w:r>
+            <w:r>
+              <w:rPr>
+                <w:b/>
+                <w:sz w:val="20"/>
+              </w:rPr>
+              <w:t>:</w:t>
+            </w:r>
+            <w:r>
+              <w:rPr>
+                <w:sz w:val="20"/>
+              </w:rPr>
+              <w:t xml:space="preserve"> Tensorflow, Keras</w:t>
             </w:r>
           </w:p>
           <w:p>
@@ -2859,7 +3127,6 @@
               </w:numPr>
               <w:rPr>
                 <w:b/>
-                <w:sz w:val="20"/>
               </w:rPr>
             </w:pPr>
             <w:r>
@@ -2867,27 +3134,13 @@
                 <w:b/>
                 <w:sz w:val="20"/>
               </w:rPr>
-              <w:t>Artificial Intelligence</w:t>
-            </w:r>
-            <w:r>
-              <w:rPr>
-                <w:b/>
-                <w:sz w:val="20"/>
-              </w:rPr>
-              <w:t xml:space="preserve"> – Deep Learning</w:t>
-            </w:r>
-            <w:r>
-              <w:rPr>
-                <w:b/>
-                <w:sz w:val="20"/>
-              </w:rPr>
-              <w:t>:</w:t>
-            </w:r>
-            <w:r>
-              <w:rPr>
-                <w:sz w:val="20"/>
-              </w:rPr>
-              <w:t xml:space="preserve"> Tensorflow, Keras</w:t>
+              <w:t xml:space="preserve">CMS: </w:t>
+            </w:r>
+            <w:r>
+              <w:rPr>
+                <w:sz w:val="20"/>
+              </w:rPr>
+              <w:t>Orchard</w:t>
             </w:r>
           </w:p>
           <w:p>
@@ -2899,7 +3152,6 @@
               </w:numPr>
               <w:rPr>
                 <w:b/>
-                <w:sz w:val="20"/>
               </w:rPr>
             </w:pPr>
             <w:r>
@@ -2907,13 +3159,10 @@
                 <w:b/>
                 <w:sz w:val="20"/>
               </w:rPr>
-              <w:t xml:space="preserve">Others : </w:t>
-            </w:r>
-            <w:r>
-              <w:rPr>
-                <w:sz w:val="20"/>
-              </w:rPr>
-              <w:t>GraphQL, OData, Modularis Framework, BabelJs, ElectronJs, Log4net, Serilog</w:t>
+              <w:t xml:space="preserve">Cloud: </w:t>
+            </w:r>
+            <w:r>
+              <w:t>Azure</w:t>
             </w:r>
           </w:p>
           <w:p>
@@ -2924,7 +3173,7 @@
                 <w:numId w:val="11"/>
               </w:numPr>
               <w:rPr>
-                <w:b/>
+                <w:sz w:val="20"/>
               </w:rPr>
             </w:pPr>
             <w:r>
@@ -2932,13 +3181,108 @@
                 <w:b/>
                 <w:sz w:val="20"/>
               </w:rPr>
-              <w:t xml:space="preserve">CMS: </w:t>
-            </w:r>
-            <w:r>
-              <w:rPr>
-                <w:sz w:val="20"/>
-              </w:rPr>
-              <w:t>Orchard</w:t>
+              <w:t>3</w:t>
+            </w:r>
+            <w:r>
+              <w:rPr>
+                <w:b/>
+                <w:sz w:val="20"/>
+                <w:vertAlign w:val="superscript"/>
+              </w:rPr>
+              <w:t>rd</w:t>
+            </w:r>
+            <w:r>
+              <w:rPr>
+                <w:b/>
+                <w:sz w:val="20"/>
+              </w:rPr>
+              <w:t xml:space="preserve"> Party Integrations:</w:t>
+            </w:r>
+            <w:r>
+              <w:rPr>
+                <w:b/>
+              </w:rPr>
+              <w:t xml:space="preserve"> </w:t>
+            </w:r>
+            <w:r>
+              <w:t>Paypal, Sendgrid, Google Maps</w:t>
+            </w:r>
+            <w:r>
+              <w:t>, HotJar, Sentry.IO, OneSpan, Google Analytics</w:t>
+            </w:r>
+            <w:r>
+              <w:t>,</w:t>
+            </w:r>
+            <w:r>
+              <w:rPr>
+                <w:b/>
+                <w:sz w:val="20"/>
+              </w:rPr>
+              <w:t xml:space="preserve"> </w:t>
+            </w:r>
+            <w:r>
+              <w:rPr>
+                <w:sz w:val="20"/>
+              </w:rPr>
+              <w:t>Power</w:t>
+            </w:r>
+            <w:r>
+              <w:rPr>
+                <w:sz w:val="20"/>
+              </w:rPr>
+              <w:t xml:space="preserve"> BI</w:t>
+            </w:r>
+          </w:p>
+          <w:p>
+            <w:pPr>
+              <w:pStyle w:val="NoSpacing"/>
+              <w:numPr>
+                <w:ilvl w:val="0"/>
+                <w:numId w:val="11"/>
+              </w:numPr>
+              <w:rPr>
+                <w:b/>
+                <w:sz w:val="20"/>
+              </w:rPr>
+            </w:pPr>
+            <w:r>
+              <w:rPr>
+                <w:b/>
+                <w:sz w:val="20"/>
+              </w:rPr>
+              <w:t xml:space="preserve">Meta-Programming: </w:t>
+            </w:r>
+            <w:r>
+              <w:rPr>
+                <w:sz w:val="20"/>
+              </w:rPr>
+              <w:t>T4 Framework, Roslyn Compiler Framework</w:t>
+            </w:r>
+          </w:p>
+          <w:p>
+            <w:pPr>
+              <w:pStyle w:val="NoSpacing"/>
+              <w:numPr>
+                <w:ilvl w:val="0"/>
+                <w:numId w:val="11"/>
+              </w:numPr>
+              <w:rPr>
+                <w:b/>
+                <w:sz w:val="20"/>
+              </w:rPr>
+            </w:pPr>
+            <w:r>
+              <w:rPr>
+                <w:b/>
+                <w:sz w:val="20"/>
+              </w:rPr>
+              <w:t xml:space="preserve">Others : </w:t>
+            </w:r>
+            <w:r>
+              <w:rPr>
+                <w:sz w:val="20"/>
+              </w:rPr>
+              <w:t>GraphQL, OData, Modularis Framework, BabelJs, ElectronJs, Log4net, Serilog</w:t>
             </w:r>
           </w:p>
         </w:tc>
@@ -3059,6 +3403,93 @@
               <w:t>Training – General Data Protection Regulation (GDPR)</w:t>
             </w:r>
           </w:p>
+          <w:p>
+            <w:pPr>
+              <w:pStyle w:val="NoSpacing"/>
+              <w:numPr>
+                <w:ilvl w:val="0"/>
+                <w:numId w:val="11"/>
+              </w:numPr>
+              <w:rPr>
+                <w:b/>
+                <w:sz w:val="20"/>
+              </w:rPr>
+            </w:pPr>
+            <w:r>
+              <w:rPr>
+                <w:b/>
+                <w:sz w:val="20"/>
+              </w:rPr>
+              <w:t>Training – Credit Card Security</w:t>
+            </w:r>
+          </w:p>
+          <w:p>
+            <w:pPr>
+              <w:pStyle w:val="NoSpacing"/>
+              <w:numPr>
+                <w:ilvl w:val="0"/>
+                <w:numId w:val="11"/>
+              </w:numPr>
+              <w:rPr>
+                <w:b/>
+                <w:sz w:val="20"/>
+              </w:rPr>
+            </w:pPr>
+            <w:r>
+              <w:rPr>
+                <w:b/>
+                <w:sz w:val="20"/>
+              </w:rPr>
+              <w:t>Training – Secure Passwords</w:t>
+            </w:r>
+          </w:p>
+          <w:p>
+            <w:pPr>
+              <w:pStyle w:val="NoSpacing"/>
+              <w:numPr>
+                <w:ilvl w:val="0"/>
+                <w:numId w:val="11"/>
+              </w:numPr>
+              <w:rPr>
+                <w:b/>
+                <w:sz w:val="20"/>
+              </w:rPr>
+            </w:pPr>
+            <w:r>
+              <w:rPr>
+                <w:b/>
+                <w:sz w:val="20"/>
+              </w:rPr>
+              <w:t>Training – Security Awareness Fundamentals</w:t>
+            </w:r>
+          </w:p>
+          <w:p>
+            <w:pPr>
+              <w:pStyle w:val="NoSpacing"/>
+              <w:numPr>
+                <w:ilvl w:val="0"/>
+                <w:numId w:val="11"/>
+              </w:numPr>
+              <w:rPr>
+                <w:b/>
+                <w:sz w:val="20"/>
+              </w:rPr>
+            </w:pPr>
+            <w:r>
+              <w:rPr>
+                <w:b/>
+                <w:sz w:val="20"/>
+              </w:rPr>
+              <w:t xml:space="preserve">Certification in Artificial Intelligence - </w:t>
+            </w:r>
+            <w:r>
+              <w:rPr>
+                <w:b/>
+                <w:sz w:val="20"/>
+              </w:rPr>
+              <w:t>Presidential Initiative for Artificial Intelligence and Computing</w:t>
+            </w:r>
+          </w:p>
         </w:tc>
       </w:tr>
     </w:tbl>
@@ -3131,7 +3562,7 @@
 
 <file path=word/numbering.xml><?xml version="1.0" encoding="utf-8"?>
 <w:numbering xmlns:wpc="http://schemas.microsoft.com/office/word/2010/wordprocessingCanvas" xmlns:mc="http://schemas.openxmlformats.org/markup-compatibility/2006" xmlns:o="urn:schemas-microsoft-com:office:office" xmlns:r="http://schemas.openxmlformats.org/officeDocument/2006/relationships" xmlns:m="http://schemas.openxmlformats.org/officeDocument/2006/math" xmlns:v="urn:schemas-microsoft-com:vml" xmlns:wp14="http://schemas.microsoft.com/office/word/2010/wordprocessingDrawing" xmlns:wp="http://schemas.openxmlformats.org/drawingml/2006/wordprocessingDrawing" xmlns:w10="urn:schemas-microsoft-com:office:word" xmlns:w="http://schemas.openxmlformats.org/wordprocessingml/2006/main" xmlns:w14="http://schemas.microsoft.com/office/word/2010/wordml" xmlns:w15="http://schemas.microsoft.com/office/word/2012/wordml" xmlns:wpg="http://schemas.microsoft.com/office/word/2010/wordprocessingGroup" xmlns:wpi="http://schemas.microsoft.com/office/word/2010/wordprocessingInk" xmlns:wne="http://schemas.microsoft.com/office/word/2006/wordml" xmlns:wps="http://schemas.microsoft.com/office/word/2010/wordprocessingShape" mc:Ignorable="w14 w15 wp14">
-  <w:abstractNum w:abstractNumId="0">
+  <w:abstractNum w:abstractNumId="0" w15:restartNumberingAfterBreak="0">
     <w:nsid w:val="009512A0"/>
     <w:multiLevelType w:val="hybridMultilevel"/>
     <w:tmpl w:val="4EC4166C"/>
@@ -3244,7 +3675,7 @@
       </w:rPr>
     </w:lvl>
   </w:abstractNum>
-  <w:abstractNum w:abstractNumId="1">
+  <w:abstractNum w:abstractNumId="1" w15:restartNumberingAfterBreak="0">
     <w:nsid w:val="03864E95"/>
     <w:multiLevelType w:val="multilevel"/>
     <w:tmpl w:val="F49218F6"/>
@@ -3357,7 +3788,7 @@
       </w:rPr>
     </w:lvl>
   </w:abstractNum>
-  <w:abstractNum w:abstractNumId="2">
+  <w:abstractNum w:abstractNumId="2" w15:restartNumberingAfterBreak="0">
     <w:nsid w:val="07E33ECB"/>
     <w:multiLevelType w:val="hybridMultilevel"/>
     <w:tmpl w:val="78F25164"/>
@@ -3470,7 +3901,7 @@
       </w:rPr>
     </w:lvl>
   </w:abstractNum>
-  <w:abstractNum w:abstractNumId="3">
+  <w:abstractNum w:abstractNumId="3" w15:restartNumberingAfterBreak="0">
     <w:nsid w:val="08C80022"/>
     <w:multiLevelType w:val="hybridMultilevel"/>
     <w:tmpl w:val="68060D26"/>
@@ -3583,7 +4014,7 @@
       </w:rPr>
     </w:lvl>
   </w:abstractNum>
-  <w:abstractNum w:abstractNumId="4">
+  <w:abstractNum w:abstractNumId="4" w15:restartNumberingAfterBreak="0">
     <w:nsid w:val="0A614F2C"/>
     <w:multiLevelType w:val="hybridMultilevel"/>
     <w:tmpl w:val="1C7E882C"/>
@@ -3696,7 +4127,7 @@
       </w:rPr>
     </w:lvl>
   </w:abstractNum>
-  <w:abstractNum w:abstractNumId="5">
+  <w:abstractNum w:abstractNumId="5" w15:restartNumberingAfterBreak="0">
     <w:nsid w:val="0DC85696"/>
     <w:multiLevelType w:val="hybridMultilevel"/>
     <w:tmpl w:val="EA647BE6"/>
@@ -3809,7 +4240,7 @@
       </w:rPr>
     </w:lvl>
   </w:abstractNum>
-  <w:abstractNum w:abstractNumId="6">
+  <w:abstractNum w:abstractNumId="6" w15:restartNumberingAfterBreak="0">
     <w:nsid w:val="10F12161"/>
     <w:multiLevelType w:val="hybridMultilevel"/>
     <w:tmpl w:val="EEAAB372"/>
@@ -3922,7 +4353,7 @@
       </w:pPr>
     </w:lvl>
   </w:abstractNum>
-  <w:abstractNum w:abstractNumId="7">
+  <w:abstractNum w:abstractNumId="7" w15:restartNumberingAfterBreak="0">
     <w:nsid w:val="16E212A4"/>
     <w:multiLevelType w:val="multilevel"/>
     <w:tmpl w:val="04090021"/>
@@ -4035,7 +4466,7 @@
       </w:rPr>
     </w:lvl>
   </w:abstractNum>
-  <w:abstractNum w:abstractNumId="8">
+  <w:abstractNum w:abstractNumId="8" w15:restartNumberingAfterBreak="0">
     <w:nsid w:val="187F6DF4"/>
     <w:multiLevelType w:val="hybridMultilevel"/>
     <w:tmpl w:val="077CA088"/>
@@ -4148,7 +4579,7 @@
       </w:rPr>
     </w:lvl>
   </w:abstractNum>
-  <w:abstractNum w:abstractNumId="9">
+  <w:abstractNum w:abstractNumId="9" w15:restartNumberingAfterBreak="0">
     <w:nsid w:val="23AF20B8"/>
     <w:multiLevelType w:val="hybridMultilevel"/>
     <w:tmpl w:val="A524E9E2"/>
@@ -4261,7 +4692,7 @@
       </w:pPr>
     </w:lvl>
   </w:abstractNum>
-  <w:abstractNum w:abstractNumId="10">
+  <w:abstractNum w:abstractNumId="10" w15:restartNumberingAfterBreak="0">
     <w:nsid w:val="32191A60"/>
     <w:multiLevelType w:val="hybridMultilevel"/>
     <w:tmpl w:val="1F56A878"/>
@@ -4374,7 +4805,7 @@
       </w:rPr>
     </w:lvl>
   </w:abstractNum>
-  <w:abstractNum w:abstractNumId="11">
+  <w:abstractNum w:abstractNumId="11" w15:restartNumberingAfterBreak="0">
     <w:nsid w:val="32E95408"/>
     <w:multiLevelType w:val="hybridMultilevel"/>
     <w:tmpl w:val="17A8FB8E"/>
@@ -4487,7 +4918,7 @@
       </w:rPr>
     </w:lvl>
   </w:abstractNum>
-  <w:abstractNum w:abstractNumId="12">
+  <w:abstractNum w:abstractNumId="12" w15:restartNumberingAfterBreak="0">
     <w:nsid w:val="393C7579"/>
     <w:multiLevelType w:val="hybridMultilevel"/>
     <w:tmpl w:val="C88E90AA"/>
@@ -4600,7 +5031,7 @@
       </w:rPr>
     </w:lvl>
   </w:abstractNum>
-  <w:abstractNum w:abstractNumId="13">
+  <w:abstractNum w:abstractNumId="13" w15:restartNumberingAfterBreak="0">
     <w:nsid w:val="3F3751DE"/>
     <w:multiLevelType w:val="hybridMultilevel"/>
     <w:tmpl w:val="D44A9BB8"/>
@@ -4713,10 +5144,10 @@
       </w:pPr>
     </w:lvl>
   </w:abstractNum>
-  <w:abstractNum w:abstractNumId="14">
+  <w:abstractNum w:abstractNumId="14" w15:restartNumberingAfterBreak="0">
     <w:nsid w:val="47C811F7"/>
     <w:multiLevelType w:val="hybridMultilevel"/>
-    <w:tmpl w:val="F6C23062"/>
+    <w:tmpl w:val="DEF86D0E"/>
     <w:lvl w:ilvl="0" w:tplc="04090001">
       <w:start w:val="1"/>
       <w:numFmt w:val="bullet"/>
@@ -4826,7 +5257,7 @@
       </w:rPr>
     </w:lvl>
   </w:abstractNum>
-  <w:abstractNum w:abstractNumId="15">
+  <w:abstractNum w:abstractNumId="15" w15:restartNumberingAfterBreak="0">
     <w:nsid w:val="486509C8"/>
     <w:multiLevelType w:val="hybridMultilevel"/>
     <w:tmpl w:val="CC42A752"/>
@@ -4939,7 +5370,7 @@
       </w:rPr>
     </w:lvl>
   </w:abstractNum>
-  <w:abstractNum w:abstractNumId="16">
+  <w:abstractNum w:abstractNumId="16" w15:restartNumberingAfterBreak="0">
     <w:nsid w:val="4AEA417F"/>
     <w:multiLevelType w:val="multilevel"/>
     <w:tmpl w:val="E92E141C"/>
@@ -5052,7 +5483,7 @@
       </w:rPr>
     </w:lvl>
   </w:abstractNum>
-  <w:abstractNum w:abstractNumId="17">
+  <w:abstractNum w:abstractNumId="17" w15:restartNumberingAfterBreak="0">
     <w:nsid w:val="4C7741C5"/>
     <w:multiLevelType w:val="hybridMultilevel"/>
     <w:tmpl w:val="14F2E374"/>
@@ -5165,7 +5596,7 @@
       </w:pPr>
     </w:lvl>
   </w:abstractNum>
-  <w:abstractNum w:abstractNumId="18">
+  <w:abstractNum w:abstractNumId="18" w15:restartNumberingAfterBreak="0">
     <w:nsid w:val="4EA66A36"/>
     <w:multiLevelType w:val="hybridMultilevel"/>
     <w:tmpl w:val="E9A2AF60"/>
@@ -5251,7 +5682,7 @@
       </w:pPr>
     </w:lvl>
   </w:abstractNum>
-  <w:abstractNum w:abstractNumId="19">
+  <w:abstractNum w:abstractNumId="19" w15:restartNumberingAfterBreak="0">
     <w:nsid w:val="51AC7684"/>
     <w:multiLevelType w:val="hybridMultilevel"/>
     <w:tmpl w:val="E7AAF23A"/>
@@ -5364,7 +5795,7 @@
       </w:rPr>
     </w:lvl>
   </w:abstractNum>
-  <w:abstractNum w:abstractNumId="20">
+  <w:abstractNum w:abstractNumId="20" w15:restartNumberingAfterBreak="0">
     <w:nsid w:val="51E20338"/>
     <w:multiLevelType w:val="multilevel"/>
     <w:tmpl w:val="4682516E"/>
@@ -5477,7 +5908,7 @@
       </w:rPr>
     </w:lvl>
   </w:abstractNum>
-  <w:abstractNum w:abstractNumId="21">
+  <w:abstractNum w:abstractNumId="21" w15:restartNumberingAfterBreak="0">
     <w:nsid w:val="57E534C8"/>
     <w:multiLevelType w:val="hybridMultilevel"/>
     <w:tmpl w:val="5BAE987C"/>
@@ -5590,7 +6021,7 @@
       </w:rPr>
     </w:lvl>
   </w:abstractNum>
-  <w:abstractNum w:abstractNumId="22">
+  <w:abstractNum w:abstractNumId="22" w15:restartNumberingAfterBreak="0">
     <w:nsid w:val="5EAB02C5"/>
     <w:multiLevelType w:val="multilevel"/>
     <w:tmpl w:val="4528621A"/>
@@ -5739,7 +6170,7 @@
       </w:rPr>
     </w:lvl>
   </w:abstractNum>
-  <w:abstractNum w:abstractNumId="23">
+  <w:abstractNum w:abstractNumId="23" w15:restartNumberingAfterBreak="0">
     <w:nsid w:val="5F9D5D46"/>
     <w:multiLevelType w:val="hybridMultilevel"/>
     <w:tmpl w:val="6DBE7866"/>
@@ -5852,7 +6283,7 @@
       </w:rPr>
     </w:lvl>
   </w:abstractNum>
-  <w:abstractNum w:abstractNumId="24">
+  <w:abstractNum w:abstractNumId="24" w15:restartNumberingAfterBreak="0">
     <w:nsid w:val="66396F53"/>
     <w:multiLevelType w:val="multilevel"/>
     <w:tmpl w:val="3DF43290"/>
@@ -6001,7 +6432,7 @@
       </w:rPr>
     </w:lvl>
   </w:abstractNum>
-  <w:abstractNum w:abstractNumId="25">
+  <w:abstractNum w:abstractNumId="25" w15:restartNumberingAfterBreak="0">
     <w:nsid w:val="6D1163C7"/>
     <w:multiLevelType w:val="multilevel"/>
     <w:tmpl w:val="0B4A6F06"/>
@@ -6150,7 +6581,7 @@
       </w:rPr>
     </w:lvl>
   </w:abstractNum>
-  <w:abstractNum w:abstractNumId="26">
+  <w:abstractNum w:abstractNumId="26" w15:restartNumberingAfterBreak="0">
     <w:nsid w:val="7325133D"/>
     <w:multiLevelType w:val="multilevel"/>
     <w:tmpl w:val="04090021"/>
@@ -6263,7 +6694,7 @@
       </w:rPr>
     </w:lvl>
   </w:abstractNum>
-  <w:abstractNum w:abstractNumId="27">
+  <w:abstractNum w:abstractNumId="27" w15:restartNumberingAfterBreak="0">
     <w:nsid w:val="7658543F"/>
     <w:multiLevelType w:val="multilevel"/>
     <w:tmpl w:val="04090021"/>
@@ -6376,7 +6807,7 @@
       </w:rPr>
     </w:lvl>
   </w:abstractNum>
-  <w:abstractNum w:abstractNumId="28">
+  <w:abstractNum w:abstractNumId="28" w15:restartNumberingAfterBreak="0">
     <w:nsid w:val="77943580"/>
     <w:multiLevelType w:val="hybridMultilevel"/>
     <w:tmpl w:val="5F8A8DE8"/>
@@ -6462,7 +6893,7 @@
       </w:pPr>
     </w:lvl>
   </w:abstractNum>
-  <w:abstractNum w:abstractNumId="29">
+  <w:abstractNum w:abstractNumId="29" w15:restartNumberingAfterBreak="0">
     <w:nsid w:val="7CD665FD"/>
     <w:multiLevelType w:val="multilevel"/>
     <w:tmpl w:val="EA84697A"/>
@@ -6611,10 +7042,10 @@
       </w:rPr>
     </w:lvl>
   </w:abstractNum>
-  <w:abstractNum w:abstractNumId="30">
+  <w:abstractNum w:abstractNumId="30" w15:restartNumberingAfterBreak="0">
     <w:nsid w:val="7DFF6436"/>
     <w:multiLevelType w:val="hybridMultilevel"/>
-    <w:tmpl w:val="38547786"/>
+    <w:tmpl w:val="2848DBD2"/>
     <w:lvl w:ilvl="0" w:tplc="04090001">
       <w:start w:val="1"/>
       <w:numFmt w:val="bullet"/>
@@ -6724,7 +7155,7 @@
       </w:rPr>
     </w:lvl>
   </w:abstractNum>
-  <w:abstractNum w:abstractNumId="31">
+  <w:abstractNum w:abstractNumId="31" w15:restartNumberingAfterBreak="0">
     <w:nsid w:val="7EAB4BE2"/>
     <w:multiLevelType w:val="hybridMultilevel"/>
     <w:tmpl w:val="4B66E00A"/>
@@ -7410,6 +7841,7 @@
   <w:style w:type="character" w:default="1" w:styleId="DefaultParagraphFont">
     <w:name w:val="Default Paragraph Font"/>
     <w:uiPriority w:val="1"/>
+    <w:semiHidden/>
     <w:unhideWhenUsed/>
   </w:style>
   <w:style w:type="table" w:default="1" w:styleId="TableNormal">
@@ -7653,7 +8085,6 @@
       <w:spacing w:after="0" w:line="240" w:lineRule="auto"/>
     </w:pPr>
     <w:tblPr>
-      <w:tblInd w:w="0" w:type="dxa"/>
       <w:tblBorders>
         <w:top w:val="single" w:sz="4" w:space="0" w:color="000000" w:themeColor="text1"/>
         <w:left w:val="single" w:sz="4" w:space="0" w:color="000000" w:themeColor="text1"/>
@@ -7662,12 +8093,6 @@
         <w:insideH w:val="single" w:sz="4" w:space="0" w:color="000000" w:themeColor="text1"/>
         <w:insideV w:val="single" w:sz="4" w:space="0" w:color="000000" w:themeColor="text1"/>
       </w:tblBorders>
-      <w:tblCellMar>
-        <w:top w:w="0" w:type="dxa"/>
-        <w:left w:w="108" w:type="dxa"/>
-        <w:bottom w:w="0" w:type="dxa"/>
-        <w:right w:w="108" w:type="dxa"/>
-      </w:tblCellMar>
     </w:tblPr>
   </w:style>
   <w:style w:type="character" w:customStyle="1" w:styleId="lt-line-clampline">
@@ -7978,7 +8403,7 @@
 </file>
 
 <file path=customXml/itemProps1.xml><?xml version="1.0" encoding="utf-8"?>
-<ds:datastoreItem xmlns:ds="http://schemas.openxmlformats.org/officeDocument/2006/customXml" ds:itemID="{D5708930-3AC0-42CF-B044-F9F76D0474E6}">
+<ds:datastoreItem xmlns:ds="http://schemas.openxmlformats.org/officeDocument/2006/customXml" ds:itemID="{28D1BE2B-DC97-4A8D-8B07-E1247EC277BF}">
   <ds:schemaRefs>
     <ds:schemaRef ds:uri="http://schemas.openxmlformats.org/officeDocument/2006/bibliography"/>
   </ds:schemaRefs>

</xml_diff>